<commit_message>
Add pre board answers
</commit_message>
<xml_diff>
--- a/Internet Marketing/Answers/Detailed Answer.docx
+++ b/Internet Marketing/Answers/Detailed Answer.docx
@@ -26,14 +26,6 @@
       </w:r>
     </w:p>
     <w:p>
-      <w:pPr>
-        <w:spacing w:before="240" w:after="240"/>
-      </w:pPr>
-      <w:r>
-        <w:t>Here are the detailed answers for Chapter 1 of your Internet and Social Media Marketing exam notes:</w:t>
-      </w:r>
-    </w:p>
-    <w:p>
       <w:r>
         <w:pict w14:anchorId="7E6D2A07">
           <v:rect id="_x0000_i1025" style="width:0;height:1.5pt" o:hralign="center" o:hrstd="t" o:hr="t" fillcolor="#a0a0a0" stroked="f"/>
@@ -122,15 +114,7 @@
         </w:numPr>
       </w:pPr>
       <w:r>
-        <w:t xml:space="preserve">Digital transformation allows businesses to tailor their offerings to meet the specific needs and preferences of their customers, ensuring a more personalized </w:t>
-      </w:r>
-      <w:proofErr w:type="gramStart"/>
-      <w:r>
-        <w:t>experience</w:t>
-      </w:r>
-      <w:proofErr w:type="gramEnd"/>
-      <w:r>
-        <w:t>.</w:t>
+        <w:t>Digital transformation allows businesses to tailor their offerings to meet the specific needs and preferences of their customers, ensuring a more personalized experience.</w:t>
       </w:r>
       <w:r>
         <w:br/>
@@ -232,15 +216,7 @@
         </w:numPr>
       </w:pPr>
       <w:r>
-        <w:t xml:space="preserve">Automation of repetitive tasks and the use of Artificial Intelligence (AI) for </w:t>
-      </w:r>
-      <w:proofErr w:type="gramStart"/>
-      <w:r>
-        <w:t>decision-making</w:t>
-      </w:r>
-      <w:proofErr w:type="gramEnd"/>
-      <w:r>
-        <w:t xml:space="preserve"> and process optimization.</w:t>
+        <w:t>Automation of repetitive tasks and the use of Artificial Intelligence (AI) for decision-making and process optimization.</w:t>
       </w:r>
       <w:r>
         <w:br/>
@@ -275,15 +251,7 @@
         <w:spacing w:after="240"/>
       </w:pPr>
       <w:r>
-        <w:t xml:space="preserve">Ensuring a seamless experience for customers across multiple digital </w:t>
-      </w:r>
-      <w:proofErr w:type="gramStart"/>
-      <w:r>
-        <w:t>touchpoints</w:t>
-      </w:r>
-      <w:proofErr w:type="gramEnd"/>
-      <w:r>
-        <w:t>, such as websites, mobile apps, and social media.</w:t>
+        <w:t>Ensuring a seamless experience for customers across multiple digital touchpoints, such as websites, mobile apps, and social media.</w:t>
       </w:r>
       <w:r>
         <w:br/>
@@ -300,34 +268,37 @@
         <w:rPr>
           <w:b/>
         </w:rPr>
+        <w:t>Example:</w:t>
+      </w:r>
+    </w:p>
+    <w:p>
+      <w:pPr>
+        <w:numPr>
+          <w:ilvl w:val="0"/>
+          <w:numId w:val="2"/>
+        </w:numPr>
+        <w:spacing w:before="240" w:after="240"/>
+      </w:pPr>
+      <w:r>
+        <w:rPr>
+          <w:b/>
+        </w:rPr>
+        <w:t>Netflix:</w:t>
+      </w:r>
+      <w:r>
+        <w:t xml:space="preserve"> The </w:t>
+      </w:r>
+      <w:bookmarkStart w:id="2" w:name="_GoBack"/>
+      <w:bookmarkEnd w:id="2"/>
+      <w:r>
+        <w:t>Company</w:t>
+      </w:r>
+      <w:r>
+        <w:t xml:space="preserve"> transformed from a DVD rental service to a leading streaming platform by embracing digital technologies. It uses AI and data analytics to personalize </w:t>
+      </w:r>
+      <w:r>
         <w:lastRenderedPageBreak/>
-        <w:t>Example:</w:t>
-      </w:r>
-    </w:p>
-    <w:p>
-      <w:pPr>
-        <w:numPr>
-          <w:ilvl w:val="0"/>
-          <w:numId w:val="2"/>
-        </w:numPr>
-        <w:spacing w:before="240" w:after="240"/>
-      </w:pPr>
-      <w:r>
-        <w:rPr>
-          <w:b/>
-        </w:rPr>
-        <w:t>Netflix:</w:t>
-      </w:r>
-      <w:r>
-        <w:t xml:space="preserve"> The </w:t>
-      </w:r>
-      <w:proofErr w:type="gramStart"/>
-      <w:r>
-        <w:t>company</w:t>
-      </w:r>
-      <w:proofErr w:type="gramEnd"/>
-      <w:r>
-        <w:t xml:space="preserve"> transformed from a DVD rental service to a leading streaming platform by embracing digital technologies. It uses AI and data analytics to personalize content recommendations and improve customer experience.</w:t>
+        <w:t>content recommendations and improve customer experience.</w:t>
       </w:r>
       <w:r>
         <w:br/>
@@ -353,8 +324,8 @@
           <w:szCs w:val="26"/>
         </w:rPr>
       </w:pPr>
-      <w:bookmarkStart w:id="2" w:name="_90nnl4n7zb7a" w:colFirst="0" w:colLast="0"/>
-      <w:bookmarkEnd w:id="2"/>
+      <w:bookmarkStart w:id="3" w:name="_90nnl4n7zb7a" w:colFirst="0" w:colLast="0"/>
+      <w:bookmarkEnd w:id="3"/>
       <w:r>
         <w:rPr>
           <w:b/>
@@ -634,42 +605,42 @@
         <w:rPr>
           <w:b/>
         </w:rPr>
+        <w:t>Digital Marketing:</w:t>
+      </w:r>
+      <w:r>
+        <w:t xml:space="preserve"> Two-way communication, enabling direct interaction and engagement with customers (via social media, comments, emails).</w:t>
+      </w:r>
+      <w:r>
+        <w:br/>
+      </w:r>
+    </w:p>
+    <w:p>
+      <w:pPr>
+        <w:spacing w:before="240" w:after="240"/>
+        <w:rPr>
+          <w:b/>
+        </w:rPr>
+      </w:pPr>
+      <w:r>
+        <w:rPr>
+          <w:b/>
+        </w:rPr>
+        <w:t>Example:</w:t>
+      </w:r>
+    </w:p>
+    <w:p>
+      <w:pPr>
+        <w:numPr>
+          <w:ilvl w:val="0"/>
+          <w:numId w:val="20"/>
+        </w:numPr>
+        <w:spacing w:before="240"/>
+      </w:pPr>
+      <w:r>
+        <w:rPr>
+          <w:b/>
+        </w:rPr>
         <w:lastRenderedPageBreak/>
-        <w:t>Digital Marketing:</w:t>
-      </w:r>
-      <w:r>
-        <w:t xml:space="preserve"> Two-way communication, enabling direct interaction and engagement with customers (via social media, comments, emails).</w:t>
-      </w:r>
-      <w:r>
-        <w:br/>
-      </w:r>
-    </w:p>
-    <w:p>
-      <w:pPr>
-        <w:spacing w:before="240" w:after="240"/>
-        <w:rPr>
-          <w:b/>
-        </w:rPr>
-      </w:pPr>
-      <w:r>
-        <w:rPr>
-          <w:b/>
-        </w:rPr>
-        <w:t>Example:</w:t>
-      </w:r>
-    </w:p>
-    <w:p>
-      <w:pPr>
-        <w:numPr>
-          <w:ilvl w:val="0"/>
-          <w:numId w:val="20"/>
-        </w:numPr>
-        <w:spacing w:before="240"/>
-      </w:pPr>
-      <w:r>
-        <w:rPr>
-          <w:b/>
-        </w:rPr>
         <w:t>Traditional Marketing:</w:t>
       </w:r>
       <w:r>
@@ -720,8 +691,8 @@
           <w:szCs w:val="26"/>
         </w:rPr>
       </w:pPr>
-      <w:bookmarkStart w:id="3" w:name="_c94vh4yxta3f" w:colFirst="0" w:colLast="0"/>
-      <w:bookmarkEnd w:id="3"/>
+      <w:bookmarkStart w:id="4" w:name="_c94vh4yxta3f" w:colFirst="0" w:colLast="0"/>
+      <w:bookmarkEnd w:id="4"/>
       <w:r>
         <w:rPr>
           <w:b/>
@@ -916,7 +887,6 @@
         <w:rPr>
           <w:b/>
         </w:rPr>
-        <w:lastRenderedPageBreak/>
         <w:t>Post-Purchase:</w:t>
       </w:r>
       <w:r>
@@ -949,6 +919,7 @@
         <w:spacing w:after="240"/>
       </w:pPr>
       <w:r>
+        <w:lastRenderedPageBreak/>
         <w:t>Example: The customer posts an Instagram story showing the smartwatch and tagging the brand.</w:t>
       </w:r>
       <w:r>
@@ -1010,8 +981,8 @@
           <w:szCs w:val="26"/>
         </w:rPr>
       </w:pPr>
-      <w:bookmarkStart w:id="4" w:name="_4qxrsns51hev" w:colFirst="0" w:colLast="0"/>
-      <w:bookmarkEnd w:id="4"/>
+      <w:bookmarkStart w:id="5" w:name="_4qxrsns51hev" w:colFirst="0" w:colLast="0"/>
+      <w:bookmarkEnd w:id="5"/>
       <w:r>
         <w:rPr>
           <w:b/>
@@ -1175,7 +1146,6 @@
         </w:numPr>
       </w:pPr>
       <w:r>
-        <w:lastRenderedPageBreak/>
         <w:t>Importance: High-quality content and targeted ads help drive traffic, build brand awareness, and foster customer loyalty.</w:t>
       </w:r>
       <w:r>
@@ -1210,6 +1180,7 @@
         </w:numPr>
       </w:pPr>
       <w:r>
+        <w:lastRenderedPageBreak/>
         <w:t>Refers to the data collected from consumer interactions, such as browsing behavior, social media activity, and purchase history.</w:t>
       </w:r>
       <w:r>
@@ -1334,8 +1305,8 @@
           <w:szCs w:val="26"/>
         </w:rPr>
       </w:pPr>
-      <w:bookmarkStart w:id="5" w:name="_49475runm8nd" w:colFirst="0" w:colLast="0"/>
-      <w:bookmarkEnd w:id="5"/>
+      <w:bookmarkStart w:id="6" w:name="_49475runm8nd" w:colFirst="0" w:colLast="0"/>
+      <w:bookmarkEnd w:id="6"/>
       <w:r>
         <w:rPr>
           <w:b/>
@@ -1425,7 +1396,6 @@
         </w:numPr>
       </w:pPr>
       <w:r>
-        <w:lastRenderedPageBreak/>
         <w:t>Example: Coca-Cola’s social media campaigns, such as #</w:t>
       </w:r>
       <w:proofErr w:type="spellStart"/>
@@ -1468,6 +1438,7 @@
         </w:numPr>
       </w:pPr>
       <w:r>
+        <w:lastRenderedPageBreak/>
         <w:t>It allows brands to directly engage with consumers through comments, direct messages, and polls, enhancing customer loyalty.</w:t>
       </w:r>
       <w:r>
@@ -1656,8 +1627,8 @@
           <w:szCs w:val="26"/>
         </w:rPr>
       </w:pPr>
-      <w:bookmarkStart w:id="6" w:name="_zdz7hwsn0xwi" w:colFirst="0" w:colLast="0"/>
-      <w:bookmarkEnd w:id="6"/>
+      <w:bookmarkStart w:id="7" w:name="_zdz7hwsn0xwi" w:colFirst="0" w:colLast="0"/>
+      <w:bookmarkEnd w:id="7"/>
       <w:r>
         <w:rPr>
           <w:b/>
@@ -1693,7 +1664,6 @@
         <w:rPr>
           <w:b/>
         </w:rPr>
-        <w:lastRenderedPageBreak/>
         <w:t>Importance of Content Marketing:</w:t>
       </w:r>
     </w:p>
@@ -1726,6 +1696,7 @@
         </w:numPr>
       </w:pPr>
       <w:r>
+        <w:lastRenderedPageBreak/>
         <w:t>Quality content helps establish a brand as an expert in its industry, fostering trust with the audience.</w:t>
       </w:r>
       <w:r>
@@ -1970,8 +1941,8 @@
           <w:szCs w:val="26"/>
         </w:rPr>
       </w:pPr>
-      <w:bookmarkStart w:id="7" w:name="_3sat2tk7f6dr" w:colFirst="0" w:colLast="0"/>
-      <w:bookmarkEnd w:id="7"/>
+      <w:bookmarkStart w:id="8" w:name="_3sat2tk7f6dr" w:colFirst="0" w:colLast="0"/>
+      <w:bookmarkEnd w:id="8"/>
       <w:r>
         <w:rPr>
           <w:b/>
@@ -1979,18 +1950,18 @@
           <w:sz w:val="26"/>
           <w:szCs w:val="26"/>
         </w:rPr>
+        <w:t>7. What are the Benefits of Digital Marketing for Small Businesses? (8 Marks)</w:t>
+      </w:r>
+    </w:p>
+    <w:p>
+      <w:pPr>
+        <w:spacing w:before="240" w:after="240"/>
+      </w:pPr>
+      <w:r>
+        <w:rPr>
+          <w:b/>
+        </w:rPr>
         <w:lastRenderedPageBreak/>
-        <w:t>7. What are the Benefits of Digital Marketing for Small Businesses? (8 Marks)</w:t>
-      </w:r>
-    </w:p>
-    <w:p>
-      <w:pPr>
-        <w:spacing w:before="240" w:after="240"/>
-      </w:pPr>
-      <w:r>
-        <w:rPr>
-          <w:b/>
-        </w:rPr>
         <w:t>Definition:</w:t>
       </w:r>
       <w:r>
@@ -2232,7 +2203,6 @@
         </w:numPr>
       </w:pPr>
       <w:r>
-        <w:lastRenderedPageBreak/>
         <w:t>Through consistent social media presence and content marketing, small businesses can build strong, recognizable brands.</w:t>
       </w:r>
       <w:r>
@@ -2248,6 +2218,7 @@
         <w:spacing w:after="240"/>
       </w:pPr>
       <w:r>
+        <w:lastRenderedPageBreak/>
         <w:t>Example: A coffee shop gaining recognition by regularly posting high-quality images of its products on Instagram.</w:t>
       </w:r>
       <w:r>
@@ -2277,8 +2248,8 @@
           <w:szCs w:val="26"/>
         </w:rPr>
       </w:pPr>
-      <w:bookmarkStart w:id="8" w:name="_kaecn793lnaf" w:colFirst="0" w:colLast="0"/>
-      <w:bookmarkEnd w:id="8"/>
+      <w:bookmarkStart w:id="9" w:name="_kaecn793lnaf" w:colFirst="0" w:colLast="0"/>
+      <w:bookmarkEnd w:id="9"/>
       <w:r>
         <w:rPr>
           <w:b/>
@@ -2498,7 +2469,6 @@
         </w:numPr>
       </w:pPr>
       <w:r>
-        <w:lastRenderedPageBreak/>
         <w:t>Websites that rank higher in search results are often perceived as more credible and trustworthy by users.</w:t>
       </w:r>
       <w:r>
@@ -2513,6 +2483,7 @@
         </w:numPr>
       </w:pPr>
       <w:r>
+        <w:lastRenderedPageBreak/>
         <w:t>Example: A law firm appearing at the top of search results for legal services, gaining trust from potential clients.</w:t>
       </w:r>
       <w:r>
@@ -2587,8 +2558,8 @@
           <w:szCs w:val="34"/>
         </w:rPr>
       </w:pPr>
-      <w:bookmarkStart w:id="9" w:name="_htmzxj8cs6wm" w:colFirst="0" w:colLast="0"/>
-      <w:bookmarkEnd w:id="9"/>
+      <w:bookmarkStart w:id="10" w:name="_htmzxj8cs6wm" w:colFirst="0" w:colLast="0"/>
+      <w:bookmarkEnd w:id="10"/>
       <w:r>
         <w:rPr>
           <w:b/>
@@ -2626,8 +2597,8 @@
           <w:szCs w:val="26"/>
         </w:rPr>
       </w:pPr>
-      <w:bookmarkStart w:id="10" w:name="_8spfwg96no7p" w:colFirst="0" w:colLast="0"/>
-      <w:bookmarkEnd w:id="10"/>
+      <w:bookmarkStart w:id="11" w:name="_8spfwg96no7p" w:colFirst="0" w:colLast="0"/>
+      <w:bookmarkEnd w:id="11"/>
       <w:r>
         <w:rPr>
           <w:b/>
@@ -2757,7 +2728,6 @@
         </w:numPr>
       </w:pPr>
       <w:r>
-        <w:lastRenderedPageBreak/>
         <w:t>Understand the target audience, their preferences, challenges, and questions.</w:t>
       </w:r>
       <w:r>
@@ -2772,6 +2742,7 @@
         </w:numPr>
       </w:pPr>
       <w:r>
+        <w:lastRenderedPageBreak/>
         <w:t>Build audience personas to define demographics, interests, and pain points.</w:t>
       </w:r>
       <w:r>
@@ -3050,8 +3021,8 @@
           <w:szCs w:val="26"/>
         </w:rPr>
       </w:pPr>
-      <w:bookmarkStart w:id="11" w:name="_l3u6gdz2xwqf" w:colFirst="0" w:colLast="0"/>
-      <w:bookmarkEnd w:id="11"/>
+      <w:bookmarkStart w:id="12" w:name="_l3u6gdz2xwqf" w:colFirst="0" w:colLast="0"/>
+      <w:bookmarkEnd w:id="12"/>
       <w:r>
         <w:rPr>
           <w:b/>
@@ -3447,8 +3418,8 @@
           <w:szCs w:val="26"/>
         </w:rPr>
       </w:pPr>
-      <w:bookmarkStart w:id="12" w:name="_9vk5pbscm96v" w:colFirst="0" w:colLast="0"/>
-      <w:bookmarkEnd w:id="12"/>
+      <w:bookmarkStart w:id="13" w:name="_9vk5pbscm96v" w:colFirst="0" w:colLast="0"/>
+      <w:bookmarkEnd w:id="13"/>
       <w:r>
         <w:rPr>
           <w:b/>
@@ -3752,8 +3723,8 @@
           <w:szCs w:val="26"/>
         </w:rPr>
       </w:pPr>
-      <w:bookmarkStart w:id="13" w:name="_760donmtuoq8" w:colFirst="0" w:colLast="0"/>
-      <w:bookmarkEnd w:id="13"/>
+      <w:bookmarkStart w:id="14" w:name="_760donmtuoq8" w:colFirst="0" w:colLast="0"/>
+      <w:bookmarkEnd w:id="14"/>
       <w:r>
         <w:rPr>
           <w:b/>
@@ -4126,8 +4097,8 @@
           <w:szCs w:val="26"/>
         </w:rPr>
       </w:pPr>
-      <w:bookmarkStart w:id="14" w:name="_bn1kh7nwxyxf" w:colFirst="0" w:colLast="0"/>
-      <w:bookmarkEnd w:id="14"/>
+      <w:bookmarkStart w:id="15" w:name="_bn1kh7nwxyxf" w:colFirst="0" w:colLast="0"/>
+      <w:bookmarkEnd w:id="15"/>
       <w:r>
         <w:rPr>
           <w:b/>
@@ -4539,8 +4510,8 @@
           <w:szCs w:val="26"/>
         </w:rPr>
       </w:pPr>
-      <w:bookmarkStart w:id="15" w:name="_58cf02fl10wp" w:colFirst="0" w:colLast="0"/>
-      <w:bookmarkEnd w:id="15"/>
+      <w:bookmarkStart w:id="16" w:name="_58cf02fl10wp" w:colFirst="0" w:colLast="0"/>
+      <w:bookmarkEnd w:id="16"/>
       <w:r>
         <w:rPr>
           <w:b/>
@@ -4967,8 +4938,8 @@
           <w:szCs w:val="34"/>
         </w:rPr>
       </w:pPr>
-      <w:bookmarkStart w:id="16" w:name="_ks4uoyzfdwoe" w:colFirst="0" w:colLast="0"/>
-      <w:bookmarkEnd w:id="16"/>
+      <w:bookmarkStart w:id="17" w:name="_ks4uoyzfdwoe" w:colFirst="0" w:colLast="0"/>
+      <w:bookmarkEnd w:id="17"/>
       <w:r>
         <w:rPr>
           <w:b/>
@@ -5006,8 +4977,8 @@
           <w:szCs w:val="26"/>
         </w:rPr>
       </w:pPr>
-      <w:bookmarkStart w:id="17" w:name="_yo9fy1tp8xy4" w:colFirst="0" w:colLast="0"/>
-      <w:bookmarkEnd w:id="17"/>
+      <w:bookmarkStart w:id="18" w:name="_yo9fy1tp8xy4" w:colFirst="0" w:colLast="0"/>
+      <w:bookmarkEnd w:id="18"/>
       <w:r>
         <w:rPr>
           <w:b/>
@@ -5212,8 +5183,8 @@
           <w:szCs w:val="26"/>
         </w:rPr>
       </w:pPr>
-      <w:bookmarkStart w:id="18" w:name="_xgvgum3p4sn0" w:colFirst="0" w:colLast="0"/>
-      <w:bookmarkEnd w:id="18"/>
+      <w:bookmarkStart w:id="19" w:name="_xgvgum3p4sn0" w:colFirst="0" w:colLast="0"/>
+      <w:bookmarkEnd w:id="19"/>
       <w:r>
         <w:rPr>
           <w:b/>
@@ -5359,8 +5330,8 @@
           <w:szCs w:val="26"/>
         </w:rPr>
       </w:pPr>
-      <w:bookmarkStart w:id="19" w:name="_8rzanawmvw83" w:colFirst="0" w:colLast="0"/>
-      <w:bookmarkEnd w:id="19"/>
+      <w:bookmarkStart w:id="20" w:name="_8rzanawmvw83" w:colFirst="0" w:colLast="0"/>
+      <w:bookmarkEnd w:id="20"/>
       <w:r>
         <w:rPr>
           <w:b/>
@@ -5636,8 +5607,8 @@
           <w:szCs w:val="26"/>
         </w:rPr>
       </w:pPr>
-      <w:bookmarkStart w:id="20" w:name="_yf1xu4gll7w0" w:colFirst="0" w:colLast="0"/>
-      <w:bookmarkEnd w:id="20"/>
+      <w:bookmarkStart w:id="21" w:name="_yf1xu4gll7w0" w:colFirst="0" w:colLast="0"/>
+      <w:bookmarkEnd w:id="21"/>
       <w:r>
         <w:rPr>
           <w:b/>
@@ -6238,8 +6209,8 @@
           <w:szCs w:val="26"/>
         </w:rPr>
       </w:pPr>
-      <w:bookmarkStart w:id="21" w:name="_hq6d96fg3ayk" w:colFirst="0" w:colLast="0"/>
-      <w:bookmarkEnd w:id="21"/>
+      <w:bookmarkStart w:id="22" w:name="_hq6d96fg3ayk" w:colFirst="0" w:colLast="0"/>
+      <w:bookmarkEnd w:id="22"/>
       <w:r>
         <w:rPr>
           <w:b/>
@@ -6505,8 +6476,8 @@
           <w:szCs w:val="26"/>
         </w:rPr>
       </w:pPr>
-      <w:bookmarkStart w:id="22" w:name="_w6vlrzc54f0q" w:colFirst="0" w:colLast="0"/>
-      <w:bookmarkEnd w:id="22"/>
+      <w:bookmarkStart w:id="23" w:name="_w6vlrzc54f0q" w:colFirst="0" w:colLast="0"/>
+      <w:bookmarkEnd w:id="23"/>
       <w:r>
         <w:rPr>
           <w:b/>
@@ -6674,8 +6645,8 @@
           <w:szCs w:val="26"/>
         </w:rPr>
       </w:pPr>
-      <w:bookmarkStart w:id="23" w:name="_xl2xesrs38ci" w:colFirst="0" w:colLast="0"/>
-      <w:bookmarkEnd w:id="23"/>
+      <w:bookmarkStart w:id="24" w:name="_xl2xesrs38ci" w:colFirst="0" w:colLast="0"/>
+      <w:bookmarkEnd w:id="24"/>
       <w:r>
         <w:rPr>
           <w:b/>
@@ -6910,8 +6881,8 @@
           <w:szCs w:val="26"/>
         </w:rPr>
       </w:pPr>
-      <w:bookmarkStart w:id="24" w:name="_149wnwmz30c1" w:colFirst="0" w:colLast="0"/>
-      <w:bookmarkEnd w:id="24"/>
+      <w:bookmarkStart w:id="25" w:name="_149wnwmz30c1" w:colFirst="0" w:colLast="0"/>
+      <w:bookmarkEnd w:id="25"/>
       <w:r>
         <w:rPr>
           <w:b/>
@@ -7093,8 +7064,8 @@
           <w:szCs w:val="26"/>
         </w:rPr>
       </w:pPr>
-      <w:bookmarkStart w:id="25" w:name="_xn4dtpdutg31" w:colFirst="0" w:colLast="0"/>
-      <w:bookmarkEnd w:id="25"/>
+      <w:bookmarkStart w:id="26" w:name="_xn4dtpdutg31" w:colFirst="0" w:colLast="0"/>
+      <w:bookmarkEnd w:id="26"/>
       <w:r>
         <w:rPr>
           <w:b/>
@@ -7296,8 +7267,8 @@
           <w:szCs w:val="26"/>
         </w:rPr>
       </w:pPr>
-      <w:bookmarkStart w:id="26" w:name="_1i6q29aj3tjj" w:colFirst="0" w:colLast="0"/>
-      <w:bookmarkEnd w:id="26"/>
+      <w:bookmarkStart w:id="27" w:name="_1i6q29aj3tjj" w:colFirst="0" w:colLast="0"/>
+      <w:bookmarkEnd w:id="27"/>
       <w:r>
         <w:rPr>
           <w:b/>
@@ -7480,8 +7451,8 @@
           <w:szCs w:val="34"/>
         </w:rPr>
       </w:pPr>
-      <w:bookmarkStart w:id="27" w:name="_rmu5qbrmv6a" w:colFirst="0" w:colLast="0"/>
-      <w:bookmarkEnd w:id="27"/>
+      <w:bookmarkStart w:id="28" w:name="_rmu5qbrmv6a" w:colFirst="0" w:colLast="0"/>
+      <w:bookmarkEnd w:id="28"/>
       <w:r>
         <w:rPr>
           <w:b/>
@@ -7504,8 +7475,8 @@
           <w:szCs w:val="26"/>
         </w:rPr>
       </w:pPr>
-      <w:bookmarkStart w:id="28" w:name="_sdjfas96dwke" w:colFirst="0" w:colLast="0"/>
-      <w:bookmarkEnd w:id="28"/>
+      <w:bookmarkStart w:id="29" w:name="_sdjfas96dwke" w:colFirst="0" w:colLast="0"/>
+      <w:bookmarkEnd w:id="29"/>
       <w:r>
         <w:rPr>
           <w:b/>
@@ -7543,8 +7514,6 @@
         </w:rPr>
         <w:t>Reasons for the Shift:</w:t>
       </w:r>
-      <w:bookmarkStart w:id="29" w:name="_GoBack"/>
-      <w:bookmarkEnd w:id="29"/>
     </w:p>
     <w:p>
       <w:pPr>

</xml_diff>